<commit_message>
Updated interface for report generation page and modified output file type in API.py
Issue #12

 Changes to be committed:
	modified:   src/app.py
	modified:   src/generar_informe/modelo_base.docx
	modified:   src/sostenibilidad/API.py
	modified:   src/templates/informe.html
</commit_message>
<xml_diff>
--- a/src/generar_informe/modelo_base.docx
+++ b/src/generar_informe/modelo_base.docx
@@ -187,25 +187,138 @@
         <w:spacing w:after="0" w:line="240" w:lineRule="auto"/>
         <w:rPr>
           <w:rFonts w:cstheme="minorHAnsi"/>
-          <w:b/>
-        </w:rPr>
-      </w:pPr>
-      <w:r>
-        <w:rPr>
-          <w:rFonts w:cstheme="minorHAnsi"/>
-          <w:b/>
-        </w:rPr>
-        <w:t>[6] Education and Research (ED)</w:t>
-      </w:r>
-      <w:r>
-        <w:rPr>
-          <w:rFonts w:cstheme="minorHAnsi"/>
           <w:noProof/>
           <w:sz w:val="28"/>
           <w:szCs w:val="28"/>
         </w:rPr>
+      </w:pPr>
+      <w:r>
+        <w:rPr>
+          <w:rFonts w:cstheme="minorHAnsi"/>
+          <w:b/>
+        </w:rPr>
+        <w:t>[6] Education and Research (ED)</w:t>
+      </w:r>
+      <w:r>
+        <w:rPr>
+          <w:rFonts w:cstheme="minorHAnsi"/>
+          <w:noProof/>
+          <w:sz w:val="28"/>
+          <w:szCs w:val="28"/>
+        </w:rPr>
         <w:t xml:space="preserve"> </w:t>
       </w:r>
+    </w:p>
+    <w:p>
+      <w:pPr>
+        <w:tabs>
+          <w:tab w:val="left" w:pos="1134"/>
+          <w:tab w:val="left" w:pos="1418"/>
+        </w:tabs>
+        <w:spacing w:after="0" w:line="240" w:lineRule="auto"/>
+        <w:rPr>
+          <w:rFonts w:cstheme="minorHAnsi"/>
+          <w:noProof/>
+          <w:sz w:val="28"/>
+          <w:szCs w:val="28"/>
+        </w:rPr>
+      </w:pPr>
+    </w:p>
+    <w:tbl>
+      <w:tblPr>
+        <w:tblStyle w:val="Tablaconcuadrcula"/>
+        <w:tblW w:w="0" w:type="auto"/>
+        <w:tblLook w:val="04A0" w:firstRow="1" w:lastRow="0" w:firstColumn="1" w:lastColumn="0" w:noHBand="0" w:noVBand="1"/>
+      </w:tblPr>
+      <w:tblGrid>
+        <w:gridCol w:w="4927"/>
+        <w:gridCol w:w="4927"/>
+      </w:tblGrid>
+      <w:tr>
+        <w:tc>
+          <w:tcPr>
+            <w:tcW w:w="4927" w:type="dxa"/>
+          </w:tcPr>
+          <w:p>
+            <w:pPr>
+              <w:tabs>
+                <w:tab w:val="left" w:pos="1134"/>
+                <w:tab w:val="left" w:pos="1418"/>
+              </w:tabs>
+              <w:rPr>
+                <w:rFonts w:cstheme="minorHAnsi"/>
+                <w:b/>
+              </w:rPr>
+            </w:pPr>
+          </w:p>
+        </w:tc>
+        <w:tc>
+          <w:tcPr>
+            <w:tcW w:w="4927" w:type="dxa"/>
+          </w:tcPr>
+          <w:p>
+            <w:pPr>
+              <w:tabs>
+                <w:tab w:val="left" w:pos="1134"/>
+                <w:tab w:val="left" w:pos="1418"/>
+              </w:tabs>
+              <w:rPr>
+                <w:rFonts w:cstheme="minorHAnsi"/>
+                <w:b/>
+              </w:rPr>
+            </w:pPr>
+          </w:p>
+        </w:tc>
+      </w:tr>
+      <w:tr>
+        <w:tc>
+          <w:tcPr>
+            <w:tcW w:w="4927" w:type="dxa"/>
+          </w:tcPr>
+          <w:p>
+            <w:pPr>
+              <w:tabs>
+                <w:tab w:val="left" w:pos="1134"/>
+                <w:tab w:val="left" w:pos="1418"/>
+              </w:tabs>
+              <w:rPr>
+                <w:rFonts w:cstheme="minorHAnsi"/>
+                <w:b/>
+              </w:rPr>
+            </w:pPr>
+          </w:p>
+        </w:tc>
+        <w:tc>
+          <w:tcPr>
+            <w:tcW w:w="4927" w:type="dxa"/>
+          </w:tcPr>
+          <w:p>
+            <w:pPr>
+              <w:tabs>
+                <w:tab w:val="left" w:pos="1134"/>
+                <w:tab w:val="left" w:pos="1418"/>
+              </w:tabs>
+              <w:rPr>
+                <w:rFonts w:cstheme="minorHAnsi"/>
+                <w:b/>
+              </w:rPr>
+            </w:pPr>
+          </w:p>
+        </w:tc>
+      </w:tr>
+    </w:tbl>
+    <w:p>
+      <w:pPr>
+        <w:tabs>
+          <w:tab w:val="left" w:pos="1134"/>
+          <w:tab w:val="left" w:pos="1418"/>
+        </w:tabs>
+        <w:spacing w:after="0" w:line="240" w:lineRule="auto"/>
+        <w:rPr>
+          <w:rFonts w:cstheme="minorHAnsi"/>
+          <w:b/>
+        </w:rPr>
+      </w:pPr>
     </w:p>
     <w:p>
       <w:pPr>

</xml_diff>

<commit_message>
Fixed error in base model.
Issue #12 #13
 Changes to be committed:
	modified:   src/generar_informe/modelo_base.docx
</commit_message>
<xml_diff>
--- a/src/generar_informe/modelo_base.docx
+++ b/src/generar_informe/modelo_base.docx
@@ -2,38 +2,6 @@
 <file path=word/document.xml><?xml version="1.0" encoding="utf-8"?>
 <w:document xmlns:wpc="http://schemas.microsoft.com/office/word/2010/wordprocessingCanvas" xmlns:cx="http://schemas.microsoft.com/office/drawing/2014/chartex" xmlns:cx1="http://schemas.microsoft.com/office/drawing/2015/9/8/chartex" xmlns:cx2="http://schemas.microsoft.com/office/drawing/2015/10/21/chartex" xmlns:cx3="http://schemas.microsoft.com/office/drawing/2016/5/9/chartex" xmlns:cx4="http://schemas.microsoft.com/office/drawing/2016/5/10/chartex" xmlns:cx5="http://schemas.microsoft.com/office/drawing/2016/5/11/chartex" xmlns:cx6="http://schemas.microsoft.com/office/drawing/2016/5/12/chartex" xmlns:cx7="http://schemas.microsoft.com/office/drawing/2016/5/13/chartex" xmlns:cx8="http://schemas.microsoft.com/office/drawing/2016/5/14/chartex" xmlns:mc="http://schemas.openxmlformats.org/markup-compatibility/2006" xmlns:aink="http://schemas.microsoft.com/office/drawing/2016/ink" xmlns:am3d="http://schemas.microsoft.com/office/drawing/2017/model3d" xmlns:o="urn:schemas-microsoft-com:office:office" xmlns:oel="http://schemas.microsoft.com/office/2019/extlst" xmlns:r="http://schemas.openxmlformats.org/officeDocument/2006/relationships" xmlns:m="http://schemas.openxmlformats.org/officeDocument/2006/math" xmlns:v="urn:schemas-microsoft-com:vml" xmlns:wp14="http://schemas.microsoft.com/office/word/2010/wordprocessingDrawing" xmlns:wp="http://schemas.openxmlformats.org/drawingml/2006/wordprocessingDrawing" xmlns:w10="urn:schemas-microsoft-com:office:word" xmlns:w="http://schemas.openxmlformats.org/wordprocessingml/2006/main" xmlns:w14="http://schemas.microsoft.com/office/word/2010/wordml" xmlns:w15="http://schemas.microsoft.com/office/word/2012/wordml" xmlns:w16cex="http://schemas.microsoft.com/office/word/2018/wordml/cex" xmlns:w16cid="http://schemas.microsoft.com/office/word/2016/wordml/cid" xmlns:w16="http://schemas.microsoft.com/office/word/2018/wordml" xmlns:w16du="http://schemas.microsoft.com/office/word/2023/wordml/word16du" xmlns:w16sdtdh="http://schemas.microsoft.com/office/word/2020/wordml/sdtdatahash" xmlns:w16sdtfl="http://schemas.microsoft.com/office/word/2024/wordml/sdtformatlock" xmlns:w16se="http://schemas.microsoft.com/office/word/2015/wordml/symex" xmlns:wpg="http://schemas.microsoft.com/office/word/2010/wordprocessingGroup" xmlns:wpi="http://schemas.microsoft.com/office/word/2010/wordprocessingInk" xmlns:wne="http://schemas.microsoft.com/office/word/2006/wordml" xmlns:wps="http://schemas.microsoft.com/office/word/2010/wordprocessingShape" mc:Ignorable="w14 w15 w16se w16cid w16 w16cex w16sdtdh w16sdtfl w16du wp14">
   <w:body>
-    <w:p>
-      <w:pPr>
-        <w:spacing w:after="0" w:line="240" w:lineRule="auto"/>
-        <w:jc w:val="center"/>
-        <w:rPr>
-          <w:rFonts w:cs="Times New Roman"/>
-          <w:b/>
-          <w:sz w:val="36"/>
-          <w:szCs w:val="36"/>
-          <w:lang w:val="en-US"/>
-        </w:rPr>
-      </w:pPr>
-      <w:r>
-        <w:rPr>
-          <w:rFonts w:cs="Times New Roman"/>
-          <w:b/>
-          <w:sz w:val="36"/>
-          <w:szCs w:val="36"/>
-        </w:rPr>
-        <w:t>Template for Evidence</w:t>
-      </w:r>
-      <w:r>
-        <w:rPr>
-          <w:rFonts w:cs="Times New Roman"/>
-          <w:b/>
-          <w:sz w:val="36"/>
-          <w:szCs w:val="36"/>
-          <w:lang w:val="en-US"/>
-        </w:rPr>
-        <w:t>(s)</w:t>
-      </w:r>
-    </w:p>
     <w:p>
       <w:pPr>
         <w:spacing w:after="0" w:line="240" w:lineRule="auto"/>

</xml_diff>